<commit_message>
Update documentacion creador de ringtone.docx
</commit_message>
<xml_diff>
--- a/documentacion creador de ringtone.docx
+++ b/documentacion creador de ringtone.docx
@@ -186,8 +186,6 @@
         </w:rPr>
         <w:t>Ortiz</w:t>
       </w:r>
-      <w:bookmarkStart w:id="0" w:name="_GoBack"/>
-      <w:bookmarkEnd w:id="0"/>
     </w:p>
     <w:p>
       <w:pPr>
@@ -202,21 +200,7 @@
           <w:sz w:val="60"/>
           <w:szCs w:val="60"/>
         </w:rPr>
-        <w:t xml:space="preserve">   </w:t>
-      </w:r>
-      <w:r>
-        <w:rPr>
-          <w:sz w:val="60"/>
-          <w:szCs w:val="60"/>
-        </w:rPr>
-        <w:t xml:space="preserve">               </w:t>
-      </w:r>
-      <w:r>
-        <w:rPr>
-          <w:sz w:val="60"/>
-          <w:szCs w:val="60"/>
-        </w:rPr>
-        <w:t>Gonzalo Álvarez</w:t>
+        <w:t xml:space="preserve">                  Gonzalo Álvarez</w:t>
       </w:r>
     </w:p>
     <w:p>
@@ -926,12 +910,12 @@
       <w:pPr>
         <w:ind w:left="1416" w:right="140"/>
         <w:rPr>
-          <w:lang w:val="en-US"/>
-        </w:rPr>
-      </w:pPr>
-      <w:r>
-        <w:rPr>
-          <w:lang w:val="en-US"/>
+          <w:lang w:val="es-AR"/>
+        </w:rPr>
+      </w:pPr>
+      <w:r>
+        <w:rPr>
+          <w:lang w:val="es-AR"/>
         </w:rPr>
         <w:t>}</w:t>
       </w:r>
@@ -940,12 +924,12 @@
       <w:pPr>
         <w:ind w:left="708" w:right="140"/>
         <w:rPr>
-          <w:lang w:val="en-US"/>
-        </w:rPr>
-      </w:pPr>
-      <w:r>
-        <w:rPr>
-          <w:lang w:val="en-US"/>
+          <w:lang w:val="es-AR"/>
+        </w:rPr>
+      </w:pPr>
+      <w:r>
+        <w:rPr>
+          <w:lang w:val="es-AR"/>
         </w:rPr>
         <w:t xml:space="preserve">   }</w:t>
       </w:r>
@@ -1168,7 +1152,21 @@
           <w:szCs w:val="48"/>
           <w:lang w:val="en-US"/>
         </w:rPr>
-        <w:t>FFmpeg-Android</w:t>
+        <w:t>FFmpeg</w:t>
+      </w:r>
+      <w:proofErr w:type="spellEnd"/>
+      <w:r>
+        <w:rPr>
+          <w:rFonts w:ascii="Segoe UI" w:eastAsia="Times New Roman" w:hAnsi="Segoe UI" w:cs="Segoe UI"/>
+          <w:b/>
+          <w:bCs/>
+          <w:color w:val="24292E"/>
+          <w:kern w:val="36"/>
+          <w:sz w:val="48"/>
+          <w:szCs w:val="48"/>
+          <w:lang w:val="en-US"/>
+        </w:rPr>
+        <w:t>-Android</w:t>
       </w:r>
     </w:p>
     <w:p>
@@ -1179,7 +1177,11 @@
         <w:shd w:val="clear" w:color="auto" w:fill="FFFFFF"/>
         <w:spacing w:before="100" w:beforeAutospacing="1" w:after="240" w:line="240" w:lineRule="auto"/>
         <w:outlineLvl w:val="0"/>
-      </w:pPr>
+        <w:rPr>
+          <w:lang w:val="en-US"/>
+        </w:rPr>
+      </w:pPr>
+      <w:proofErr w:type="spellStart"/>
       <w:r>
         <w:rPr>
           <w:rFonts w:ascii="Segoe UI" w:eastAsia="Times New Roman" w:hAnsi="Segoe UI" w:cs="Segoe UI"/>
@@ -1207,15 +1209,32 @@
         </w:rPr>
         <w:t xml:space="preserve">: </w:t>
       </w:r>
-      <w:hyperlink r:id="rId8" w:history="1">
-        <w:r>
-          <w:rPr>
-            <w:rStyle w:val="Hipervnculo"/>
-            <w:lang w:val="en-US"/>
-          </w:rPr>
-          <w:t>https://github.com/bravobit/FFmpeg-Android</w:t>
-        </w:r>
-      </w:hyperlink>
+      <w:r>
+        <w:fldChar w:fldCharType="begin"/>
+      </w:r>
+      <w:r>
+        <w:rPr>
+          <w:lang w:val="en-US"/>
+        </w:rPr>
+        <w:instrText xml:space="preserve"> HYPERLINK "https://github.com/bravobit/FFmpeg-Android" </w:instrText>
+      </w:r>
+      <w:r>
+        <w:fldChar w:fldCharType="separate"/>
+      </w:r>
+      <w:r>
+        <w:rPr>
+          <w:rStyle w:val="Hipervnculo"/>
+          <w:lang w:val="en-US"/>
+        </w:rPr>
+        <w:t>https://github.com/bravobit/FFmpeg-Android</w:t>
+      </w:r>
+      <w:r>
+        <w:rPr>
+          <w:rStyle w:val="Hipervnculo"/>
+          <w:lang w:val="en-US"/>
+        </w:rPr>
+        <w:fldChar w:fldCharType="end"/>
+      </w:r>
     </w:p>
     <w:p>
       <w:pPr>
@@ -1291,7 +1310,7 @@
         </w:rPr>
         <w:t xml:space="preserve"> de : </w:t>
       </w:r>
-      <w:hyperlink r:id="rId9" w:history="1">
+      <w:hyperlink r:id="rId8" w:history="1">
         <w:r>
           <w:rPr>
             <w:rStyle w:val="Hipervnculo"/>
@@ -1561,6 +1580,9 @@
     <w:p>
       <w:pPr>
         <w:ind w:right="140"/>
+        <w:rPr>
+          <w:lang w:val="en-US"/>
+        </w:rPr>
       </w:pPr>
       <w:proofErr w:type="gramStart"/>
       <w:r>
@@ -1576,15 +1598,32 @@
         </w:rPr>
         <w:t xml:space="preserve"> </w:t>
       </w:r>
-      <w:hyperlink r:id="rId10" w:history="1">
-        <w:r>
-          <w:rPr>
-            <w:rStyle w:val="Hipervnculo"/>
-            <w:lang w:val="en-US"/>
-          </w:rPr>
-          <w:t>https://github.com/yausername/youtubedl-android</w:t>
-        </w:r>
-      </w:hyperlink>
+      <w:r>
+        <w:fldChar w:fldCharType="begin"/>
+      </w:r>
+      <w:r>
+        <w:rPr>
+          <w:lang w:val="en-US"/>
+        </w:rPr>
+        <w:instrText xml:space="preserve"> HYPERLINK "https://github.com/yausername/youtubedl-android" </w:instrText>
+      </w:r>
+      <w:r>
+        <w:fldChar w:fldCharType="separate"/>
+      </w:r>
+      <w:r>
+        <w:rPr>
+          <w:rStyle w:val="Hipervnculo"/>
+          <w:lang w:val="en-US"/>
+        </w:rPr>
+        <w:t>https://github.com/yausername/youtubedl-android</w:t>
+      </w:r>
+      <w:r>
+        <w:rPr>
+          <w:rStyle w:val="Hipervnculo"/>
+          <w:lang w:val="en-US"/>
+        </w:rPr>
+        <w:fldChar w:fldCharType="end"/>
+      </w:r>
     </w:p>
     <w:p>
       <w:pPr>
@@ -1635,6 +1674,823 @@
             <wp:extent cx="3965376" cy="4238625"/>
             <wp:effectExtent l="0" t="0" r="0" b="0"/>
             <wp:docPr id="4" name="Imagen 4"/>
+            <wp:cNvGraphicFramePr>
+              <a:graphicFrameLocks xmlns:a="http://schemas.openxmlformats.org/drawingml/2006/main" noChangeAspect="1"/>
+            </wp:cNvGraphicFramePr>
+            <a:graphic xmlns:a="http://schemas.openxmlformats.org/drawingml/2006/main">
+              <a:graphicData uri="http://schemas.openxmlformats.org/drawingml/2006/picture">
+                <pic:pic xmlns:pic="http://schemas.openxmlformats.org/drawingml/2006/picture">
+                  <pic:nvPicPr>
+                    <pic:cNvPr id="1" name=""/>
+                    <pic:cNvPicPr/>
+                  </pic:nvPicPr>
+                  <pic:blipFill>
+                    <a:blip r:embed="rId9"/>
+                    <a:stretch>
+                      <a:fillRect/>
+                    </a:stretch>
+                  </pic:blipFill>
+                  <pic:spPr>
+                    <a:xfrm>
+                      <a:off x="0" y="0"/>
+                      <a:ext cx="3977106" cy="4251164"/>
+                    </a:xfrm>
+                    <a:prstGeom prst="rect">
+                      <a:avLst/>
+                    </a:prstGeom>
+                  </pic:spPr>
+                </pic:pic>
+              </a:graphicData>
+            </a:graphic>
+          </wp:inline>
+        </w:drawing>
+      </w:r>
+    </w:p>
+    <w:p>
+      <w:pPr>
+        <w:ind w:right="140"/>
+        <w:rPr>
+          <w:lang w:val="es-AR"/>
+        </w:rPr>
+      </w:pPr>
+    </w:p>
+    <w:p>
+      <w:pPr>
+        <w:pStyle w:val="HTMLconformatoprevio"/>
+        <w:shd w:val="clear" w:color="auto" w:fill="F6F8FA"/>
+        <w:rPr>
+          <w:rFonts w:ascii="Consolas" w:hAnsi="Consolas"/>
+          <w:color w:val="24292E"/>
+        </w:rPr>
+      </w:pPr>
+      <w:proofErr w:type="spellStart"/>
+      <w:proofErr w:type="gramStart"/>
+      <w:r>
+        <w:rPr>
+          <w:rStyle w:val="pl-en"/>
+          <w:rFonts w:ascii="Consolas" w:hAnsi="Consolas"/>
+          <w:color w:val="6F42C1"/>
+        </w:rPr>
+        <w:t>allprojects</w:t>
+      </w:r>
+      <w:proofErr w:type="spellEnd"/>
+      <w:proofErr w:type="gramEnd"/>
+      <w:r>
+        <w:rPr>
+          <w:rFonts w:ascii="Consolas" w:hAnsi="Consolas"/>
+          <w:color w:val="24292E"/>
+        </w:rPr>
+        <w:t xml:space="preserve"> {</w:t>
+      </w:r>
+    </w:p>
+    <w:p>
+      <w:pPr>
+        <w:pStyle w:val="HTMLconformatoprevio"/>
+        <w:shd w:val="clear" w:color="auto" w:fill="F6F8FA"/>
+        <w:rPr>
+          <w:rFonts w:ascii="Consolas" w:hAnsi="Consolas"/>
+          <w:color w:val="24292E"/>
+        </w:rPr>
+      </w:pPr>
+      <w:r>
+        <w:rPr>
+          <w:rFonts w:ascii="Consolas" w:hAnsi="Consolas"/>
+          <w:color w:val="24292E"/>
+        </w:rPr>
+        <w:t xml:space="preserve">    </w:t>
+      </w:r>
+      <w:proofErr w:type="gramStart"/>
+      <w:r>
+        <w:rPr>
+          <w:rFonts w:ascii="Consolas" w:hAnsi="Consolas"/>
+          <w:color w:val="24292E"/>
+        </w:rPr>
+        <w:t>repositories</w:t>
+      </w:r>
+      <w:proofErr w:type="gramEnd"/>
+      <w:r>
+        <w:rPr>
+          <w:rFonts w:ascii="Consolas" w:hAnsi="Consolas"/>
+          <w:color w:val="24292E"/>
+        </w:rPr>
+        <w:t xml:space="preserve"> {</w:t>
+      </w:r>
+    </w:p>
+    <w:p>
+      <w:pPr>
+        <w:pStyle w:val="HTMLconformatoprevio"/>
+        <w:shd w:val="clear" w:color="auto" w:fill="F6F8FA"/>
+        <w:rPr>
+          <w:rFonts w:ascii="Consolas" w:hAnsi="Consolas"/>
+          <w:color w:val="24292E"/>
+        </w:rPr>
+      </w:pPr>
+      <w:r>
+        <w:rPr>
+          <w:rFonts w:ascii="Consolas" w:hAnsi="Consolas"/>
+          <w:color w:val="24292E"/>
+        </w:rPr>
+        <w:t xml:space="preserve">        </w:t>
+      </w:r>
+      <w:proofErr w:type="gramStart"/>
+      <w:r>
+        <w:rPr>
+          <w:rFonts w:ascii="Consolas" w:hAnsi="Consolas"/>
+          <w:color w:val="24292E"/>
+        </w:rPr>
+        <w:t>maven</w:t>
+      </w:r>
+      <w:proofErr w:type="gramEnd"/>
+      <w:r>
+        <w:rPr>
+          <w:rFonts w:ascii="Consolas" w:hAnsi="Consolas"/>
+          <w:color w:val="24292E"/>
+        </w:rPr>
+        <w:t xml:space="preserve"> { </w:t>
+      </w:r>
+      <w:proofErr w:type="spellStart"/>
+      <w:r>
+        <w:rPr>
+          <w:rFonts w:ascii="Consolas" w:hAnsi="Consolas"/>
+          <w:color w:val="24292E"/>
+        </w:rPr>
+        <w:t>url</w:t>
+      </w:r>
+      <w:proofErr w:type="spellEnd"/>
+      <w:r>
+        <w:rPr>
+          <w:rFonts w:ascii="Consolas" w:hAnsi="Consolas"/>
+          <w:color w:val="24292E"/>
+        </w:rPr>
+        <w:t xml:space="preserve"> </w:t>
+      </w:r>
+      <w:r>
+        <w:rPr>
+          <w:rStyle w:val="pl-pds"/>
+          <w:rFonts w:ascii="Consolas" w:hAnsi="Consolas"/>
+          <w:color w:val="032F62"/>
+        </w:rPr>
+        <w:t>'</w:t>
+      </w:r>
+      <w:r>
+        <w:rPr>
+          <w:rStyle w:val="pl-s"/>
+          <w:rFonts w:ascii="Consolas" w:hAnsi="Consolas"/>
+          <w:color w:val="032F62"/>
+        </w:rPr>
+        <w:t>https://jitpack.io</w:t>
+      </w:r>
+      <w:r>
+        <w:rPr>
+          <w:rStyle w:val="pl-pds"/>
+          <w:rFonts w:ascii="Consolas" w:hAnsi="Consolas"/>
+          <w:color w:val="032F62"/>
+        </w:rPr>
+        <w:t>'</w:t>
+      </w:r>
+      <w:r>
+        <w:rPr>
+          <w:rFonts w:ascii="Consolas" w:hAnsi="Consolas"/>
+          <w:color w:val="24292E"/>
+        </w:rPr>
+        <w:t xml:space="preserve"> }</w:t>
+      </w:r>
+    </w:p>
+    <w:p>
+      <w:pPr>
+        <w:pStyle w:val="HTMLconformatoprevio"/>
+        <w:shd w:val="clear" w:color="auto" w:fill="F6F8FA"/>
+        <w:rPr>
+          <w:rFonts w:ascii="Consolas" w:hAnsi="Consolas"/>
+          <w:color w:val="24292E"/>
+        </w:rPr>
+      </w:pPr>
+      <w:r>
+        <w:rPr>
+          <w:rFonts w:ascii="Consolas" w:hAnsi="Consolas"/>
+          <w:color w:val="24292E"/>
+        </w:rPr>
+        <w:t xml:space="preserve">    }</w:t>
+      </w:r>
+    </w:p>
+    <w:p>
+      <w:pPr>
+        <w:pStyle w:val="HTMLconformatoprevio"/>
+        <w:shd w:val="clear" w:color="auto" w:fill="F6F8FA"/>
+        <w:rPr>
+          <w:rFonts w:ascii="Consolas" w:hAnsi="Consolas"/>
+          <w:color w:val="24292E"/>
+        </w:rPr>
+      </w:pPr>
+      <w:r>
+        <w:rPr>
+          <w:rFonts w:ascii="Consolas" w:hAnsi="Consolas"/>
+          <w:color w:val="24292E"/>
+        </w:rPr>
+        <w:t>}</w:t>
+      </w:r>
+    </w:p>
+    <w:p>
+      <w:pPr>
+        <w:pStyle w:val="HTMLconformatoprevio"/>
+        <w:shd w:val="clear" w:color="auto" w:fill="F6F8FA"/>
+        <w:rPr>
+          <w:rFonts w:ascii="Consolas" w:hAnsi="Consolas"/>
+          <w:color w:val="24292E"/>
+        </w:rPr>
+      </w:pPr>
+      <w:proofErr w:type="gramStart"/>
+      <w:r>
+        <w:rPr>
+          <w:rStyle w:val="pl-en"/>
+          <w:rFonts w:ascii="Consolas" w:hAnsi="Consolas"/>
+          <w:color w:val="6F42C1"/>
+        </w:rPr>
+        <w:t>dependencies</w:t>
+      </w:r>
+      <w:proofErr w:type="gramEnd"/>
+      <w:r>
+        <w:rPr>
+          <w:rFonts w:ascii="Consolas" w:hAnsi="Consolas"/>
+          <w:color w:val="24292E"/>
+        </w:rPr>
+        <w:t xml:space="preserve"> {</w:t>
+      </w:r>
+    </w:p>
+    <w:p>
+      <w:pPr>
+        <w:pStyle w:val="HTMLconformatoprevio"/>
+        <w:shd w:val="clear" w:color="auto" w:fill="F6F8FA"/>
+        <w:rPr>
+          <w:rFonts w:ascii="Consolas" w:hAnsi="Consolas"/>
+          <w:color w:val="24292E"/>
+        </w:rPr>
+      </w:pPr>
+      <w:r>
+        <w:rPr>
+          <w:rFonts w:ascii="Consolas" w:hAnsi="Consolas"/>
+          <w:color w:val="24292E"/>
+        </w:rPr>
+        <w:t xml:space="preserve">    </w:t>
+      </w:r>
+      <w:proofErr w:type="gramStart"/>
+      <w:r>
+        <w:rPr>
+          <w:rFonts w:ascii="Consolas" w:hAnsi="Consolas"/>
+          <w:color w:val="24292E"/>
+        </w:rPr>
+        <w:t>implementation</w:t>
+      </w:r>
+      <w:proofErr w:type="gramEnd"/>
+      <w:r>
+        <w:rPr>
+          <w:rFonts w:ascii="Consolas" w:hAnsi="Consolas"/>
+          <w:color w:val="24292E"/>
+        </w:rPr>
+        <w:t xml:space="preserve"> </w:t>
+      </w:r>
+      <w:r>
+        <w:rPr>
+          <w:rStyle w:val="pl-pds"/>
+          <w:rFonts w:ascii="Consolas" w:hAnsi="Consolas"/>
+          <w:color w:val="032F62"/>
+        </w:rPr>
+        <w:t>'</w:t>
+      </w:r>
+      <w:r>
+        <w:rPr>
+          <w:rStyle w:val="pl-s"/>
+          <w:rFonts w:ascii="Consolas" w:hAnsi="Consolas"/>
+          <w:color w:val="032F62"/>
+        </w:rPr>
+        <w:t>com.github.yausername.youtubedl-android:library:0.9.+</w:t>
+      </w:r>
+      <w:r>
+        <w:rPr>
+          <w:rStyle w:val="pl-pds"/>
+          <w:rFonts w:ascii="Consolas" w:hAnsi="Consolas"/>
+          <w:color w:val="032F62"/>
+        </w:rPr>
+        <w:t>'</w:t>
+      </w:r>
+    </w:p>
+    <w:p>
+      <w:pPr>
+        <w:pStyle w:val="HTMLconformatoprevio"/>
+        <w:shd w:val="clear" w:color="auto" w:fill="F6F8FA"/>
+        <w:rPr>
+          <w:rFonts w:ascii="Consolas" w:hAnsi="Consolas"/>
+          <w:color w:val="24292E"/>
+          <w:lang w:val="es-AR"/>
+        </w:rPr>
+      </w:pPr>
+      <w:r>
+        <w:rPr>
+          <w:rFonts w:ascii="Consolas" w:hAnsi="Consolas"/>
+          <w:color w:val="24292E"/>
+          <w:lang w:val="es-AR"/>
+        </w:rPr>
+        <w:t>}</w:t>
+      </w:r>
+    </w:p>
+    <w:p>
+      <w:pPr>
+        <w:pStyle w:val="HTMLconformatoprevio"/>
+        <w:shd w:val="clear" w:color="auto" w:fill="F6F8FA"/>
+        <w:rPr>
+          <w:rFonts w:ascii="Consolas" w:hAnsi="Consolas"/>
+          <w:color w:val="24292E"/>
+          <w:lang w:val="es-AR"/>
+        </w:rPr>
+      </w:pPr>
+    </w:p>
+    <w:p>
+      <w:pPr>
+        <w:ind w:right="140"/>
+        <w:rPr>
+          <w:lang w:val="es-AR"/>
+        </w:rPr>
+      </w:pPr>
+    </w:p>
+    <w:p>
+      <w:pPr>
+        <w:ind w:right="140"/>
+        <w:rPr>
+          <w:lang w:val="es-AR"/>
+        </w:rPr>
+      </w:pPr>
+    </w:p>
+    <w:p>
+      <w:pPr>
+        <w:ind w:right="140"/>
+        <w:rPr>
+          <w:lang w:val="es-AR"/>
+        </w:rPr>
+      </w:pPr>
+    </w:p>
+    <w:p>
+      <w:pPr>
+        <w:ind w:right="140"/>
+        <w:rPr>
+          <w:sz w:val="30"/>
+          <w:szCs w:val="30"/>
+          <w:lang w:val="es-AR"/>
+        </w:rPr>
+      </w:pPr>
+    </w:p>
+    <w:p>
+      <w:pPr>
+        <w:ind w:right="140"/>
+        <w:rPr>
+          <w:sz w:val="30"/>
+          <w:szCs w:val="30"/>
+          <w:lang w:val="es-AR"/>
+        </w:rPr>
+      </w:pPr>
+      <w:r>
+        <w:rPr>
+          <w:sz w:val="30"/>
+          <w:szCs w:val="30"/>
+          <w:lang w:val="es-AR"/>
+        </w:rPr>
+        <w:lastRenderedPageBreak/>
+        <w:t xml:space="preserve">A pesar de que la </w:t>
+      </w:r>
+      <w:proofErr w:type="spellStart"/>
+      <w:r>
+        <w:rPr>
+          <w:sz w:val="30"/>
+          <w:szCs w:val="30"/>
+          <w:lang w:val="es-AR"/>
+        </w:rPr>
+        <w:t>libreia</w:t>
+      </w:r>
+      <w:proofErr w:type="spellEnd"/>
+      <w:r>
+        <w:rPr>
+          <w:sz w:val="30"/>
+          <w:szCs w:val="30"/>
+          <w:lang w:val="es-AR"/>
+        </w:rPr>
+        <w:t xml:space="preserve"> tiene la opción de importar </w:t>
+      </w:r>
+      <w:proofErr w:type="spellStart"/>
+      <w:r>
+        <w:rPr>
+          <w:sz w:val="30"/>
+          <w:szCs w:val="30"/>
+          <w:lang w:val="es-AR"/>
+        </w:rPr>
+        <w:t>FFmpeg</w:t>
+      </w:r>
+      <w:proofErr w:type="spellEnd"/>
+      <w:r>
+        <w:rPr>
+          <w:sz w:val="30"/>
+          <w:szCs w:val="30"/>
+          <w:lang w:val="es-AR"/>
+        </w:rPr>
+        <w:t xml:space="preserve"> decimos no usarla porque no ejecuta bien los comandos de la misma</w:t>
+      </w:r>
+    </w:p>
+    <w:p>
+      <w:pPr>
+        <w:ind w:right="140"/>
+        <w:rPr>
+          <w:sz w:val="30"/>
+          <w:szCs w:val="30"/>
+          <w:lang w:val="es-AR"/>
+        </w:rPr>
+      </w:pPr>
+    </w:p>
+    <w:p>
+      <w:pPr>
+        <w:pStyle w:val="Citadestacada"/>
+        <w:rPr>
+          <w:lang w:val="es-AR"/>
+        </w:rPr>
+      </w:pPr>
+      <w:r>
+        <w:rPr>
+          <w:lang w:val="es-AR"/>
+        </w:rPr>
+        <w:t>Permisos que pedimos:</w:t>
+      </w:r>
+    </w:p>
+    <w:p>
+      <w:pPr>
+        <w:ind w:right="140"/>
+        <w:rPr>
+          <w:sz w:val="30"/>
+          <w:szCs w:val="30"/>
+          <w:lang w:val="es-AR"/>
+        </w:rPr>
+      </w:pPr>
+      <w:r>
+        <w:rPr>
+          <w:sz w:val="30"/>
+          <w:szCs w:val="30"/>
+          <w:lang w:val="es-AR"/>
+        </w:rPr>
+        <w:t>Storage: para guardar y acceder a las canciones</w:t>
+      </w:r>
+    </w:p>
+    <w:p>
+      <w:pPr>
+        <w:ind w:right="140"/>
+        <w:rPr>
+          <w:sz w:val="30"/>
+          <w:szCs w:val="30"/>
+          <w:lang w:val="es-AR"/>
+        </w:rPr>
+      </w:pPr>
+      <w:r>
+        <w:rPr>
+          <w:sz w:val="30"/>
+          <w:szCs w:val="30"/>
+          <w:lang w:val="es-AR"/>
+        </w:rPr>
+        <w:t xml:space="preserve">Internet: para bajar el video de las aplicaciones de </w:t>
+      </w:r>
+      <w:proofErr w:type="spellStart"/>
+      <w:proofErr w:type="gramStart"/>
+      <w:r>
+        <w:rPr>
+          <w:sz w:val="30"/>
+          <w:szCs w:val="30"/>
+          <w:lang w:val="es-AR"/>
+        </w:rPr>
+        <w:t>Youtube,Vimeo</w:t>
+      </w:r>
+      <w:proofErr w:type="spellEnd"/>
+      <w:proofErr w:type="gramEnd"/>
+    </w:p>
+    <w:p>
+      <w:pPr>
+        <w:ind w:right="140"/>
+        <w:rPr>
+          <w:sz w:val="30"/>
+          <w:szCs w:val="30"/>
+          <w:lang w:val="es-AR"/>
+        </w:rPr>
+      </w:pPr>
+    </w:p>
+    <w:p>
+      <w:pPr>
+        <w:ind w:right="140"/>
+        <w:rPr>
+          <w:sz w:val="30"/>
+          <w:szCs w:val="30"/>
+          <w:lang w:val="es-AR"/>
+        </w:rPr>
+      </w:pPr>
+    </w:p>
+    <w:p>
+      <w:pPr>
+        <w:ind w:right="140"/>
+        <w:rPr>
+          <w:sz w:val="30"/>
+          <w:szCs w:val="30"/>
+          <w:lang w:val="es-AR"/>
+        </w:rPr>
+      </w:pPr>
+      <w:r>
+        <w:rPr>
+          <w:noProof/>
+          <w:lang w:val="en-US"/>
+        </w:rPr>
+        <w:drawing>
+          <wp:inline distT="0" distB="0" distL="0" distR="0" wp14:anchorId="432DA9E7" wp14:editId="02FC365F">
+            <wp:extent cx="1965985" cy="4171950"/>
+            <wp:effectExtent l="0" t="0" r="0" b="0"/>
+            <wp:docPr id="5" name="Imagen 5"/>
+            <wp:cNvGraphicFramePr>
+              <a:graphicFrameLocks xmlns:a="http://schemas.openxmlformats.org/drawingml/2006/main" noChangeAspect="1"/>
+            </wp:cNvGraphicFramePr>
+            <a:graphic xmlns:a="http://schemas.openxmlformats.org/drawingml/2006/main">
+              <a:graphicData uri="http://schemas.openxmlformats.org/drawingml/2006/picture">
+                <pic:pic xmlns:pic="http://schemas.openxmlformats.org/drawingml/2006/picture">
+                  <pic:nvPicPr>
+                    <pic:cNvPr id="1" name=""/>
+                    <pic:cNvPicPr/>
+                  </pic:nvPicPr>
+                  <pic:blipFill>
+                    <a:blip r:embed="rId10"/>
+                    <a:stretch>
+                      <a:fillRect/>
+                    </a:stretch>
+                  </pic:blipFill>
+                  <pic:spPr>
+                    <a:xfrm>
+                      <a:off x="0" y="0"/>
+                      <a:ext cx="1981839" cy="4205594"/>
+                    </a:xfrm>
+                    <a:prstGeom prst="rect">
+                      <a:avLst/>
+                    </a:prstGeom>
+                  </pic:spPr>
+                </pic:pic>
+              </a:graphicData>
+            </a:graphic>
+          </wp:inline>
+        </w:drawing>
+      </w:r>
+    </w:p>
+    <w:p>
+      <w:pPr>
+        <w:ind w:right="140"/>
+        <w:rPr>
+          <w:sz w:val="30"/>
+          <w:szCs w:val="30"/>
+          <w:lang w:val="es-AR"/>
+        </w:rPr>
+      </w:pPr>
+      <w:r>
+        <w:rPr>
+          <w:sz w:val="30"/>
+          <w:szCs w:val="30"/>
+          <w:lang w:val="es-AR"/>
+        </w:rPr>
+        <w:t>Tiene 2 pestañas la primera es sobre cortar canciones</w:t>
+      </w:r>
+    </w:p>
+    <w:p>
+      <w:pPr>
+        <w:ind w:right="140"/>
+        <w:rPr>
+          <w:sz w:val="30"/>
+          <w:szCs w:val="30"/>
+          <w:lang w:val="es-AR"/>
+        </w:rPr>
+      </w:pPr>
+      <w:r>
+        <w:rPr>
+          <w:sz w:val="30"/>
+          <w:szCs w:val="30"/>
+          <w:lang w:val="es-AR"/>
+        </w:rPr>
+        <w:t xml:space="preserve">Abrir canción: te deje </w:t>
+      </w:r>
+      <w:proofErr w:type="spellStart"/>
+      <w:r>
+        <w:rPr>
+          <w:sz w:val="30"/>
+          <w:szCs w:val="30"/>
+          <w:lang w:val="es-AR"/>
+        </w:rPr>
+        <w:t>eleguir</w:t>
+      </w:r>
+      <w:proofErr w:type="spellEnd"/>
+      <w:r>
+        <w:rPr>
+          <w:sz w:val="30"/>
+          <w:szCs w:val="30"/>
+          <w:lang w:val="es-AR"/>
+        </w:rPr>
+        <w:t xml:space="preserve"> una canción de tu celular</w:t>
+      </w:r>
+    </w:p>
+    <w:p>
+      <w:pPr>
+        <w:ind w:right="140"/>
+        <w:rPr>
+          <w:sz w:val="30"/>
+          <w:szCs w:val="30"/>
+          <w:lang w:val="es-AR"/>
+        </w:rPr>
+      </w:pPr>
+      <w:r>
+        <w:rPr>
+          <w:sz w:val="30"/>
+          <w:szCs w:val="30"/>
+          <w:lang w:val="es-AR"/>
+        </w:rPr>
+        <w:lastRenderedPageBreak/>
+        <w:t xml:space="preserve">Cortar canción: utiliza la duración del inicio y fin, aparte del nombre que le pases, solamente </w:t>
+      </w:r>
+      <w:proofErr w:type="gramStart"/>
+      <w:r>
+        <w:rPr>
+          <w:sz w:val="30"/>
+          <w:szCs w:val="30"/>
+          <w:lang w:val="es-AR"/>
+        </w:rPr>
+        <w:t>podes</w:t>
+      </w:r>
+      <w:proofErr w:type="gramEnd"/>
+      <w:r>
+        <w:rPr>
+          <w:sz w:val="30"/>
+          <w:szCs w:val="30"/>
+          <w:lang w:val="es-AR"/>
+        </w:rPr>
+        <w:t xml:space="preserve"> cortar una canción que hayas previamente abierto</w:t>
+      </w:r>
+    </w:p>
+    <w:p>
+      <w:pPr>
+        <w:ind w:right="140"/>
+        <w:rPr>
+          <w:sz w:val="30"/>
+          <w:szCs w:val="30"/>
+          <w:lang w:val="es-AR"/>
+        </w:rPr>
+      </w:pPr>
+      <w:r>
+        <w:rPr>
+          <w:sz w:val="30"/>
+          <w:szCs w:val="30"/>
+          <w:lang w:val="es-AR"/>
+        </w:rPr>
+        <w:t xml:space="preserve">Reproducir canción: en caso de tener un </w:t>
+      </w:r>
+      <w:proofErr w:type="spellStart"/>
+      <w:r>
+        <w:rPr>
+          <w:sz w:val="30"/>
+          <w:szCs w:val="30"/>
+          <w:lang w:val="es-AR"/>
+        </w:rPr>
+        <w:t>aplicaicon</w:t>
+      </w:r>
+      <w:proofErr w:type="spellEnd"/>
+      <w:r>
+        <w:rPr>
+          <w:sz w:val="30"/>
+          <w:szCs w:val="30"/>
+          <w:lang w:val="es-AR"/>
+        </w:rPr>
+        <w:t xml:space="preserve"> en el celular que te permita reproducir música</w:t>
+      </w:r>
+    </w:p>
+    <w:p>
+      <w:pPr>
+        <w:ind w:right="140"/>
+        <w:rPr>
+          <w:sz w:val="30"/>
+          <w:szCs w:val="30"/>
+          <w:lang w:val="es-AR"/>
+        </w:rPr>
+      </w:pPr>
+      <w:r>
+        <w:rPr>
+          <w:sz w:val="30"/>
+          <w:szCs w:val="30"/>
+          <w:lang w:val="es-AR"/>
+        </w:rPr>
+        <w:t xml:space="preserve">Generar </w:t>
+      </w:r>
+      <w:proofErr w:type="spellStart"/>
+      <w:r>
+        <w:rPr>
+          <w:sz w:val="30"/>
+          <w:szCs w:val="30"/>
+          <w:lang w:val="es-AR"/>
+        </w:rPr>
+        <w:t>ringtone</w:t>
+      </w:r>
+      <w:proofErr w:type="spellEnd"/>
+      <w:r>
+        <w:rPr>
+          <w:sz w:val="30"/>
+          <w:szCs w:val="30"/>
+          <w:lang w:val="es-AR"/>
+        </w:rPr>
+        <w:t xml:space="preserve"> para el celular: de momento </w:t>
+      </w:r>
+      <w:proofErr w:type="spellStart"/>
+      <w:r>
+        <w:rPr>
+          <w:sz w:val="30"/>
+          <w:szCs w:val="30"/>
+          <w:lang w:val="es-AR"/>
+        </w:rPr>
+        <w:t>aca</w:t>
+      </w:r>
+      <w:proofErr w:type="spellEnd"/>
+      <w:r>
+        <w:rPr>
+          <w:sz w:val="30"/>
+          <w:szCs w:val="30"/>
+          <w:lang w:val="es-AR"/>
+        </w:rPr>
+        <w:t xml:space="preserve"> solamente utiliza los sonidos por defecto que viene con el celular, no pudimos pasar nuestras canciones, pero el usuario lo puede hacer por afuera de la APP</w:t>
+      </w:r>
+    </w:p>
+    <w:p>
+      <w:pPr>
+        <w:ind w:right="140"/>
+        <w:rPr>
+          <w:sz w:val="30"/>
+          <w:szCs w:val="30"/>
+          <w:lang w:val="es-AR"/>
+        </w:rPr>
+      </w:pPr>
+      <w:r>
+        <w:rPr>
+          <w:sz w:val="30"/>
+          <w:szCs w:val="30"/>
+          <w:lang w:val="es-AR"/>
+        </w:rPr>
+        <w:t>Segunda pestaña:</w:t>
+      </w:r>
+    </w:p>
+    <w:p>
+      <w:pPr>
+        <w:ind w:right="140"/>
+        <w:rPr>
+          <w:sz w:val="30"/>
+          <w:szCs w:val="30"/>
+          <w:lang w:val="es-AR"/>
+        </w:rPr>
+      </w:pPr>
+      <w:r>
+        <w:rPr>
+          <w:sz w:val="30"/>
+          <w:szCs w:val="30"/>
+          <w:lang w:val="es-AR"/>
+        </w:rPr>
+        <w:t xml:space="preserve">Le pasas un link con el ID del video </w:t>
+      </w:r>
+      <w:proofErr w:type="spellStart"/>
+      <w:r>
+        <w:rPr>
+          <w:sz w:val="30"/>
+          <w:szCs w:val="30"/>
+          <w:lang w:val="es-AR"/>
+        </w:rPr>
+        <w:t>apretas</w:t>
+      </w:r>
+      <w:proofErr w:type="spellEnd"/>
+      <w:r>
+        <w:rPr>
+          <w:sz w:val="30"/>
+          <w:szCs w:val="30"/>
+          <w:lang w:val="es-AR"/>
+        </w:rPr>
+        <w:t xml:space="preserve"> en el botón de bajar y te descarga el video</w:t>
+      </w:r>
+    </w:p>
+    <w:p>
+      <w:pPr>
+        <w:ind w:right="140"/>
+        <w:rPr>
+          <w:sz w:val="30"/>
+          <w:szCs w:val="30"/>
+          <w:lang w:val="es-AR"/>
+        </w:rPr>
+      </w:pPr>
+      <w:bookmarkStart w:id="0" w:name="_GoBack"/>
+      <w:r>
+        <w:rPr>
+          <w:noProof/>
+          <w:lang w:val="en-US"/>
+        </w:rPr>
+        <w:drawing>
+          <wp:inline distT="0" distB="0" distL="0" distR="0" wp14:anchorId="0A3CF0B0" wp14:editId="5FD04254">
+            <wp:extent cx="2054268" cy="4257675"/>
+            <wp:effectExtent l="0" t="0" r="3175" b="0"/>
+            <wp:docPr id="6" name="Imagen 6"/>
             <wp:cNvGraphicFramePr>
               <a:graphicFrameLocks xmlns:a="http://schemas.openxmlformats.org/drawingml/2006/main" noChangeAspect="1"/>
             </wp:cNvGraphicFramePr>
@@ -1654,7 +2510,7 @@
                   <pic:spPr>
                     <a:xfrm>
                       <a:off x="0" y="0"/>
-                      <a:ext cx="3977106" cy="4251164"/>
+                      <a:ext cx="2087249" cy="4326031"/>
                     </a:xfrm>
                     <a:prstGeom prst="rect">
                       <a:avLst/>
@@ -1666,338 +2522,31 @@
           </wp:inline>
         </w:drawing>
       </w:r>
-    </w:p>
-    <w:p>
-      <w:pPr>
-        <w:ind w:right="140"/>
-        <w:rPr>
-          <w:lang w:val="es-AR"/>
-        </w:rPr>
-      </w:pPr>
-    </w:p>
-    <w:p>
-      <w:pPr>
-        <w:pStyle w:val="HTMLconformatoprevio"/>
-        <w:shd w:val="clear" w:color="auto" w:fill="F6F8FA"/>
-        <w:rPr>
-          <w:rFonts w:ascii="Consolas" w:hAnsi="Consolas"/>
-          <w:color w:val="24292E"/>
-        </w:rPr>
-      </w:pPr>
-      <w:proofErr w:type="spellStart"/>
-      <w:proofErr w:type="gramStart"/>
-      <w:r>
-        <w:rPr>
-          <w:rStyle w:val="pl-en"/>
-          <w:rFonts w:ascii="Consolas" w:hAnsi="Consolas"/>
-          <w:color w:val="6F42C1"/>
-        </w:rPr>
-        <w:t>allprojects</w:t>
-      </w:r>
-      <w:proofErr w:type="spellEnd"/>
-      <w:proofErr w:type="gramEnd"/>
-      <w:r>
-        <w:rPr>
-          <w:rFonts w:ascii="Consolas" w:hAnsi="Consolas"/>
-          <w:color w:val="24292E"/>
-        </w:rPr>
-        <w:t xml:space="preserve"> {</w:t>
-      </w:r>
-    </w:p>
-    <w:p>
-      <w:pPr>
-        <w:pStyle w:val="HTMLconformatoprevio"/>
-        <w:shd w:val="clear" w:color="auto" w:fill="F6F8FA"/>
-        <w:rPr>
-          <w:rFonts w:ascii="Consolas" w:hAnsi="Consolas"/>
-          <w:color w:val="24292E"/>
-        </w:rPr>
-      </w:pPr>
-      <w:r>
-        <w:rPr>
-          <w:rFonts w:ascii="Consolas" w:hAnsi="Consolas"/>
-          <w:color w:val="24292E"/>
-        </w:rPr>
-        <w:t xml:space="preserve">    </w:t>
-      </w:r>
-      <w:proofErr w:type="gramStart"/>
-      <w:r>
-        <w:rPr>
-          <w:rFonts w:ascii="Consolas" w:hAnsi="Consolas"/>
-          <w:color w:val="24292E"/>
-        </w:rPr>
-        <w:t>repositories</w:t>
-      </w:r>
-      <w:proofErr w:type="gramEnd"/>
-      <w:r>
-        <w:rPr>
-          <w:rFonts w:ascii="Consolas" w:hAnsi="Consolas"/>
-          <w:color w:val="24292E"/>
-        </w:rPr>
-        <w:t xml:space="preserve"> {</w:t>
-      </w:r>
-    </w:p>
-    <w:p>
-      <w:pPr>
-        <w:pStyle w:val="HTMLconformatoprevio"/>
-        <w:shd w:val="clear" w:color="auto" w:fill="F6F8FA"/>
-        <w:rPr>
-          <w:rFonts w:ascii="Consolas" w:hAnsi="Consolas"/>
-          <w:color w:val="24292E"/>
-        </w:rPr>
-      </w:pPr>
-      <w:r>
-        <w:rPr>
-          <w:rFonts w:ascii="Consolas" w:hAnsi="Consolas"/>
-          <w:color w:val="24292E"/>
-        </w:rPr>
-        <w:t xml:space="preserve">        </w:t>
-      </w:r>
-      <w:proofErr w:type="gramStart"/>
-      <w:r>
-        <w:rPr>
-          <w:rFonts w:ascii="Consolas" w:hAnsi="Consolas"/>
-          <w:color w:val="24292E"/>
-        </w:rPr>
-        <w:t>maven</w:t>
-      </w:r>
-      <w:proofErr w:type="gramEnd"/>
-      <w:r>
-        <w:rPr>
-          <w:rFonts w:ascii="Consolas" w:hAnsi="Consolas"/>
-          <w:color w:val="24292E"/>
-        </w:rPr>
-        <w:t xml:space="preserve"> { </w:t>
-      </w:r>
-      <w:proofErr w:type="spellStart"/>
-      <w:r>
-        <w:rPr>
-          <w:rFonts w:ascii="Consolas" w:hAnsi="Consolas"/>
-          <w:color w:val="24292E"/>
-        </w:rPr>
-        <w:t>url</w:t>
-      </w:r>
-      <w:proofErr w:type="spellEnd"/>
-      <w:r>
-        <w:rPr>
-          <w:rFonts w:ascii="Consolas" w:hAnsi="Consolas"/>
-          <w:color w:val="24292E"/>
-        </w:rPr>
-        <w:t xml:space="preserve"> </w:t>
-      </w:r>
-      <w:r>
-        <w:rPr>
-          <w:rStyle w:val="pl-pds"/>
-          <w:rFonts w:ascii="Consolas" w:hAnsi="Consolas"/>
-          <w:color w:val="032F62"/>
-        </w:rPr>
-        <w:t>'</w:t>
-      </w:r>
-      <w:r>
-        <w:rPr>
-          <w:rStyle w:val="pl-s"/>
-          <w:rFonts w:ascii="Consolas" w:hAnsi="Consolas"/>
-          <w:color w:val="032F62"/>
-        </w:rPr>
-        <w:t>https://jitpack.io</w:t>
-      </w:r>
-      <w:r>
-        <w:rPr>
-          <w:rStyle w:val="pl-pds"/>
-          <w:rFonts w:ascii="Consolas" w:hAnsi="Consolas"/>
-          <w:color w:val="032F62"/>
-        </w:rPr>
-        <w:t>'</w:t>
-      </w:r>
-      <w:r>
-        <w:rPr>
-          <w:rFonts w:ascii="Consolas" w:hAnsi="Consolas"/>
-          <w:color w:val="24292E"/>
-        </w:rPr>
-        <w:t xml:space="preserve"> }</w:t>
-      </w:r>
-    </w:p>
-    <w:p>
-      <w:pPr>
-        <w:pStyle w:val="HTMLconformatoprevio"/>
-        <w:shd w:val="clear" w:color="auto" w:fill="F6F8FA"/>
-        <w:rPr>
-          <w:rFonts w:ascii="Consolas" w:hAnsi="Consolas"/>
-          <w:color w:val="24292E"/>
-        </w:rPr>
-      </w:pPr>
-      <w:r>
-        <w:rPr>
-          <w:rFonts w:ascii="Consolas" w:hAnsi="Consolas"/>
-          <w:color w:val="24292E"/>
-        </w:rPr>
-        <w:t xml:space="preserve">    }</w:t>
-      </w:r>
-    </w:p>
-    <w:p>
-      <w:pPr>
-        <w:pStyle w:val="HTMLconformatoprevio"/>
-        <w:shd w:val="clear" w:color="auto" w:fill="F6F8FA"/>
-        <w:rPr>
-          <w:rFonts w:ascii="Consolas" w:hAnsi="Consolas"/>
-          <w:color w:val="24292E"/>
-        </w:rPr>
-      </w:pPr>
-      <w:r>
-        <w:rPr>
-          <w:rFonts w:ascii="Consolas" w:hAnsi="Consolas"/>
-          <w:color w:val="24292E"/>
-        </w:rPr>
-        <w:t>}</w:t>
-      </w:r>
-    </w:p>
-    <w:p>
-      <w:pPr>
-        <w:pStyle w:val="HTMLconformatoprevio"/>
-        <w:shd w:val="clear" w:color="auto" w:fill="F6F8FA"/>
-        <w:rPr>
-          <w:rFonts w:ascii="Consolas" w:hAnsi="Consolas"/>
-          <w:color w:val="24292E"/>
-        </w:rPr>
-      </w:pPr>
-      <w:proofErr w:type="gramStart"/>
-      <w:r>
-        <w:rPr>
-          <w:rStyle w:val="pl-en"/>
-          <w:rFonts w:ascii="Consolas" w:hAnsi="Consolas"/>
-          <w:color w:val="6F42C1"/>
-        </w:rPr>
-        <w:t>dependencies</w:t>
-      </w:r>
-      <w:proofErr w:type="gramEnd"/>
-      <w:r>
-        <w:rPr>
-          <w:rFonts w:ascii="Consolas" w:hAnsi="Consolas"/>
-          <w:color w:val="24292E"/>
-        </w:rPr>
-        <w:t xml:space="preserve"> {</w:t>
-      </w:r>
-    </w:p>
-    <w:p>
-      <w:pPr>
-        <w:pStyle w:val="HTMLconformatoprevio"/>
-        <w:shd w:val="clear" w:color="auto" w:fill="F6F8FA"/>
-        <w:rPr>
-          <w:rFonts w:ascii="Consolas" w:hAnsi="Consolas"/>
-          <w:color w:val="24292E"/>
-        </w:rPr>
-      </w:pPr>
-      <w:r>
-        <w:rPr>
-          <w:rFonts w:ascii="Consolas" w:hAnsi="Consolas"/>
-          <w:color w:val="24292E"/>
-        </w:rPr>
-        <w:t xml:space="preserve">    </w:t>
-      </w:r>
-      <w:proofErr w:type="gramStart"/>
-      <w:r>
-        <w:rPr>
-          <w:rFonts w:ascii="Consolas" w:hAnsi="Consolas"/>
-          <w:color w:val="24292E"/>
-        </w:rPr>
-        <w:t>implementation</w:t>
-      </w:r>
-      <w:proofErr w:type="gramEnd"/>
-      <w:r>
-        <w:rPr>
-          <w:rFonts w:ascii="Consolas" w:hAnsi="Consolas"/>
-          <w:color w:val="24292E"/>
-        </w:rPr>
-        <w:t xml:space="preserve"> </w:t>
-      </w:r>
-      <w:r>
-        <w:rPr>
-          <w:rStyle w:val="pl-pds"/>
-          <w:rFonts w:ascii="Consolas" w:hAnsi="Consolas"/>
-          <w:color w:val="032F62"/>
-        </w:rPr>
-        <w:t>'</w:t>
-      </w:r>
-      <w:r>
-        <w:rPr>
-          <w:rStyle w:val="pl-s"/>
-          <w:rFonts w:ascii="Consolas" w:hAnsi="Consolas"/>
-          <w:color w:val="032F62"/>
-        </w:rPr>
-        <w:t>com.github.yausername.youtubedl-android:library:0.9.+</w:t>
-      </w:r>
-      <w:r>
-        <w:rPr>
-          <w:rStyle w:val="pl-pds"/>
-          <w:rFonts w:ascii="Consolas" w:hAnsi="Consolas"/>
-          <w:color w:val="032F62"/>
-        </w:rPr>
-        <w:t>'</w:t>
-      </w:r>
-    </w:p>
-    <w:p>
-      <w:pPr>
-        <w:pStyle w:val="HTMLconformatoprevio"/>
-        <w:shd w:val="clear" w:color="auto" w:fill="F6F8FA"/>
-        <w:rPr>
-          <w:rFonts w:ascii="Consolas" w:hAnsi="Consolas"/>
-          <w:color w:val="24292E"/>
-          <w:lang w:val="es-AR"/>
-        </w:rPr>
-      </w:pPr>
-      <w:r>
-        <w:rPr>
-          <w:rFonts w:ascii="Consolas" w:hAnsi="Consolas"/>
-          <w:color w:val="24292E"/>
-          <w:lang w:val="es-AR"/>
-        </w:rPr>
-        <w:t>}</w:t>
-      </w:r>
-    </w:p>
-    <w:p>
-      <w:pPr>
-        <w:pStyle w:val="HTMLconformatoprevio"/>
-        <w:shd w:val="clear" w:color="auto" w:fill="F6F8FA"/>
-        <w:rPr>
-          <w:rFonts w:ascii="Consolas" w:hAnsi="Consolas"/>
-          <w:color w:val="24292E"/>
-          <w:lang w:val="es-AR"/>
-        </w:rPr>
-      </w:pPr>
-    </w:p>
-    <w:p>
-      <w:pPr>
-        <w:ind w:right="140"/>
-        <w:rPr>
-          <w:lang w:val="es-AR"/>
-        </w:rPr>
-      </w:pPr>
-    </w:p>
-    <w:p>
-      <w:pPr>
-        <w:ind w:right="140"/>
-        <w:rPr>
-          <w:lang w:val="es-AR"/>
-        </w:rPr>
-      </w:pPr>
-    </w:p>
-    <w:p>
-      <w:pPr>
-        <w:ind w:right="140"/>
-        <w:rPr>
-          <w:lang w:val="es-AR"/>
-        </w:rPr>
-      </w:pPr>
-    </w:p>
-    <w:p>
-      <w:pPr>
-        <w:ind w:right="140"/>
-        <w:rPr>
-          <w:sz w:val="30"/>
-          <w:szCs w:val="30"/>
-          <w:lang w:val="es-AR"/>
-        </w:rPr>
-      </w:pPr>
+      <w:bookmarkEnd w:id="0"/>
+    </w:p>
+    <w:p>
+      <w:pPr>
+        <w:ind w:right="140"/>
+        <w:rPr>
+          <w:sz w:val="30"/>
+          <w:szCs w:val="30"/>
+          <w:lang w:val="es-AR"/>
+        </w:rPr>
+      </w:pPr>
+    </w:p>
+    <w:p>
+      <w:pPr>
+        <w:pStyle w:val="Citadestacada"/>
+        <w:rPr>
+          <w:lang w:val="es-AR"/>
+        </w:rPr>
+      </w:pPr>
+      <w:r>
+        <w:rPr>
+          <w:lang w:val="es-AR"/>
+        </w:rPr>
+        <w:t>Problemas que tuvimos</w:t>
+      </w:r>
     </w:p>
     <w:p>
       <w:pPr>
@@ -2015,140 +2564,42 @@
           <w:lang w:val="es-AR"/>
         </w:rPr>
         <w:lastRenderedPageBreak/>
-        <w:t xml:space="preserve">A pesar de que la </w:t>
-      </w:r>
-      <w:proofErr w:type="spellStart"/>
-      <w:r>
-        <w:rPr>
-          <w:sz w:val="30"/>
-          <w:szCs w:val="30"/>
-          <w:lang w:val="es-AR"/>
-        </w:rPr>
-        <w:t>libreia</w:t>
-      </w:r>
-      <w:proofErr w:type="spellEnd"/>
-      <w:r>
-        <w:rPr>
-          <w:sz w:val="30"/>
-          <w:szCs w:val="30"/>
-          <w:lang w:val="es-AR"/>
-        </w:rPr>
-        <w:t xml:space="preserve"> tiene la opción de importar </w:t>
-      </w:r>
-      <w:proofErr w:type="spellStart"/>
-      <w:r>
-        <w:rPr>
-          <w:sz w:val="30"/>
-          <w:szCs w:val="30"/>
-          <w:lang w:val="es-AR"/>
-        </w:rPr>
-        <w:t>FFmpeg</w:t>
-      </w:r>
-      <w:proofErr w:type="spellEnd"/>
-      <w:r>
-        <w:rPr>
-          <w:sz w:val="30"/>
-          <w:szCs w:val="30"/>
-          <w:lang w:val="es-AR"/>
-        </w:rPr>
-        <w:t xml:space="preserve"> decimos no usarla porque no ejecuta bien los comandos de la misma</w:t>
-      </w:r>
-    </w:p>
-    <w:p>
-      <w:pPr>
-        <w:ind w:right="140"/>
-        <w:rPr>
-          <w:sz w:val="30"/>
-          <w:szCs w:val="30"/>
-          <w:lang w:val="es-AR"/>
-        </w:rPr>
-      </w:pPr>
-    </w:p>
-    <w:p>
-      <w:pPr>
-        <w:ind w:right="140"/>
-        <w:rPr>
-          <w:sz w:val="30"/>
-          <w:szCs w:val="30"/>
-          <w:lang w:val="es-AR"/>
-        </w:rPr>
-      </w:pPr>
-      <w:r>
-        <w:rPr>
-          <w:sz w:val="30"/>
-          <w:szCs w:val="30"/>
-          <w:lang w:val="es-AR"/>
-        </w:rPr>
-        <w:t>Permisos que pedimos:</w:t>
-      </w:r>
-    </w:p>
-    <w:p>
-      <w:pPr>
-        <w:ind w:right="140"/>
-        <w:rPr>
-          <w:sz w:val="30"/>
-          <w:szCs w:val="30"/>
-          <w:lang w:val="es-AR"/>
-        </w:rPr>
-      </w:pPr>
-      <w:r>
-        <w:rPr>
-          <w:sz w:val="30"/>
-          <w:szCs w:val="30"/>
-          <w:lang w:val="es-AR"/>
-        </w:rPr>
-        <w:t>Storage: para guardar y acceder a las canciones</w:t>
-      </w:r>
-    </w:p>
-    <w:p>
-      <w:pPr>
-        <w:ind w:right="140"/>
-        <w:rPr>
-          <w:sz w:val="30"/>
-          <w:szCs w:val="30"/>
-          <w:lang w:val="es-AR"/>
-        </w:rPr>
-      </w:pPr>
-      <w:r>
-        <w:rPr>
-          <w:sz w:val="30"/>
-          <w:szCs w:val="30"/>
-          <w:lang w:val="es-AR"/>
-        </w:rPr>
-        <w:t xml:space="preserve">Internet: para bajar el video de las aplicaciones de </w:t>
-      </w:r>
-      <w:proofErr w:type="spellStart"/>
-      <w:proofErr w:type="gramStart"/>
-      <w:r>
-        <w:rPr>
-          <w:sz w:val="30"/>
-          <w:szCs w:val="30"/>
-          <w:lang w:val="es-AR"/>
-        </w:rPr>
-        <w:t>Youtube,Vimeo</w:t>
-      </w:r>
-      <w:proofErr w:type="spellEnd"/>
-      <w:proofErr w:type="gramEnd"/>
-    </w:p>
-    <w:p>
-      <w:pPr>
-        <w:ind w:right="140"/>
-        <w:rPr>
-          <w:sz w:val="30"/>
-          <w:szCs w:val="30"/>
-          <w:lang w:val="es-AR"/>
-        </w:rPr>
-      </w:pPr>
-    </w:p>
-    <w:p>
-      <w:pPr>
-        <w:ind w:right="140"/>
-        <w:rPr>
-          <w:sz w:val="30"/>
-          <w:szCs w:val="30"/>
-          <w:lang w:val="es-AR"/>
-        </w:rPr>
-      </w:pPr>
+        <w:t xml:space="preserve">Encontramos muchas </w:t>
+      </w:r>
+      <w:proofErr w:type="spellStart"/>
+      <w:r>
+        <w:rPr>
+          <w:sz w:val="30"/>
+          <w:szCs w:val="30"/>
+          <w:lang w:val="es-AR"/>
+        </w:rPr>
+        <w:t>apis</w:t>
+      </w:r>
+      <w:proofErr w:type="spellEnd"/>
+      <w:r>
+        <w:rPr>
+          <w:sz w:val="30"/>
+          <w:szCs w:val="30"/>
+          <w:lang w:val="es-AR"/>
+        </w:rPr>
+        <w:t xml:space="preserve"> que estaban </w:t>
+      </w:r>
+      <w:r>
+        <w:rPr>
+          <w:sz w:val="30"/>
+          <w:szCs w:val="30"/>
+          <w:lang w:val="es-AR"/>
+        </w:rPr>
+        <w:t>desactualizadas</w:t>
+      </w:r>
+      <w:r>
+        <w:rPr>
+          <w:sz w:val="30"/>
+          <w:szCs w:val="30"/>
+          <w:lang w:val="es-AR"/>
+        </w:rPr>
+        <w:t xml:space="preserve"> o deprecadas:</w:t>
+      </w:r>
     </w:p>
     <w:p>
       <w:pPr>
@@ -2165,10 +2616,10 @@
           <w:lang w:val="en-US"/>
         </w:rPr>
         <w:drawing>
-          <wp:inline distT="0" distB="0" distL="0" distR="0" wp14:anchorId="432DA9E7" wp14:editId="02FC365F">
-            <wp:extent cx="1965985" cy="4171950"/>
-            <wp:effectExtent l="0" t="0" r="0" b="0"/>
-            <wp:docPr id="5" name="Imagen 5"/>
+          <wp:inline distT="0" distB="0" distL="0" distR="0" wp14:anchorId="03DC8A31" wp14:editId="06F7512E">
+            <wp:extent cx="5400040" cy="2734945"/>
+            <wp:effectExtent l="0" t="0" r="0" b="8255"/>
+            <wp:docPr id="7" name="Imagen 7"/>
             <wp:cNvGraphicFramePr>
               <a:graphicFrameLocks xmlns:a="http://schemas.openxmlformats.org/drawingml/2006/main" noChangeAspect="1"/>
             </wp:cNvGraphicFramePr>
@@ -2188,7 +2639,7 @@
                   <pic:spPr>
                     <a:xfrm>
                       <a:off x="0" y="0"/>
-                      <a:ext cx="1981839" cy="4205594"/>
+                      <a:ext cx="5400040" cy="2734945"/>
                     </a:xfrm>
                     <a:prstGeom prst="rect">
                       <a:avLst/>
@@ -2204,246 +2655,64 @@
     <w:p>
       <w:pPr>
         <w:ind w:right="140"/>
-        <w:rPr>
-          <w:sz w:val="30"/>
-          <w:szCs w:val="30"/>
-          <w:lang w:val="es-AR"/>
-        </w:rPr>
-      </w:pPr>
-      <w:r>
-        <w:rPr>
-          <w:sz w:val="30"/>
-          <w:szCs w:val="30"/>
-          <w:lang w:val="es-AR"/>
-        </w:rPr>
-        <w:t>Tiene 2 pestañas la primera es sobre cortar canciones</w:t>
-      </w:r>
-    </w:p>
-    <w:p>
-      <w:pPr>
-        <w:ind w:right="140"/>
-        <w:rPr>
-          <w:sz w:val="30"/>
-          <w:szCs w:val="30"/>
-          <w:lang w:val="es-AR"/>
-        </w:rPr>
-      </w:pPr>
-      <w:r>
-        <w:rPr>
-          <w:sz w:val="30"/>
-          <w:szCs w:val="30"/>
-          <w:lang w:val="es-AR"/>
-        </w:rPr>
-        <w:t xml:space="preserve">Abrir canción: te deje </w:t>
-      </w:r>
-      <w:proofErr w:type="spellStart"/>
-      <w:r>
-        <w:rPr>
-          <w:sz w:val="30"/>
-          <w:szCs w:val="30"/>
-          <w:lang w:val="es-AR"/>
-        </w:rPr>
-        <w:t>eleguir</w:t>
-      </w:r>
-      <w:proofErr w:type="spellEnd"/>
-      <w:r>
-        <w:rPr>
-          <w:sz w:val="30"/>
-          <w:szCs w:val="30"/>
-          <w:lang w:val="es-AR"/>
-        </w:rPr>
-        <w:t xml:space="preserve"> una canción de tu celular</w:t>
-      </w:r>
-    </w:p>
-    <w:p>
-      <w:pPr>
-        <w:ind w:right="140"/>
-        <w:rPr>
-          <w:sz w:val="30"/>
-          <w:szCs w:val="30"/>
-          <w:lang w:val="es-AR"/>
-        </w:rPr>
-      </w:pPr>
-      <w:r>
-        <w:rPr>
-          <w:sz w:val="30"/>
-          <w:szCs w:val="30"/>
-          <w:lang w:val="es-AR"/>
-        </w:rPr>
-        <w:t xml:space="preserve">Cortar canción: utiliza la duración del inicio y fin, aparte del nombre que le pases, solamente </w:t>
-      </w:r>
-      <w:proofErr w:type="gramStart"/>
-      <w:r>
-        <w:rPr>
-          <w:sz w:val="30"/>
-          <w:szCs w:val="30"/>
-          <w:lang w:val="es-AR"/>
-        </w:rPr>
-        <w:t>podes</w:t>
-      </w:r>
-      <w:proofErr w:type="gramEnd"/>
-      <w:r>
-        <w:rPr>
-          <w:sz w:val="30"/>
-          <w:szCs w:val="30"/>
-          <w:lang w:val="es-AR"/>
-        </w:rPr>
-        <w:t xml:space="preserve"> cortar una canción que hayas previamente abierto</w:t>
-      </w:r>
-    </w:p>
-    <w:p>
-      <w:pPr>
-        <w:ind w:right="140"/>
-        <w:rPr>
-          <w:sz w:val="30"/>
-          <w:szCs w:val="30"/>
-          <w:lang w:val="es-AR"/>
-        </w:rPr>
-      </w:pPr>
-      <w:r>
-        <w:rPr>
-          <w:sz w:val="30"/>
-          <w:szCs w:val="30"/>
-          <w:lang w:val="es-AR"/>
-        </w:rPr>
-        <w:lastRenderedPageBreak/>
-        <w:t xml:space="preserve">Reproducir canción: en caso de tener un </w:t>
-      </w:r>
-      <w:proofErr w:type="spellStart"/>
-      <w:r>
-        <w:rPr>
-          <w:sz w:val="30"/>
-          <w:szCs w:val="30"/>
-          <w:lang w:val="es-AR"/>
-        </w:rPr>
-        <w:t>aplicaicon</w:t>
-      </w:r>
-      <w:proofErr w:type="spellEnd"/>
-      <w:r>
-        <w:rPr>
-          <w:sz w:val="30"/>
-          <w:szCs w:val="30"/>
-          <w:lang w:val="es-AR"/>
-        </w:rPr>
-        <w:t xml:space="preserve"> en el celular que te permita reproducir música</w:t>
-      </w:r>
-    </w:p>
-    <w:p>
-      <w:pPr>
-        <w:ind w:right="140"/>
-        <w:rPr>
-          <w:sz w:val="30"/>
-          <w:szCs w:val="30"/>
-          <w:lang w:val="es-AR"/>
-        </w:rPr>
-      </w:pPr>
-      <w:r>
-        <w:rPr>
-          <w:sz w:val="30"/>
-          <w:szCs w:val="30"/>
-          <w:lang w:val="es-AR"/>
-        </w:rPr>
-        <w:t xml:space="preserve">Generar </w:t>
-      </w:r>
-      <w:proofErr w:type="spellStart"/>
-      <w:r>
-        <w:rPr>
-          <w:sz w:val="30"/>
-          <w:szCs w:val="30"/>
-          <w:lang w:val="es-AR"/>
-        </w:rPr>
-        <w:t>ringtone</w:t>
-      </w:r>
-      <w:proofErr w:type="spellEnd"/>
-      <w:r>
-        <w:rPr>
-          <w:sz w:val="30"/>
-          <w:szCs w:val="30"/>
-          <w:lang w:val="es-AR"/>
-        </w:rPr>
-        <w:t xml:space="preserve"> para el celular: de momento </w:t>
-      </w:r>
-      <w:proofErr w:type="spellStart"/>
-      <w:r>
-        <w:rPr>
-          <w:sz w:val="30"/>
-          <w:szCs w:val="30"/>
-          <w:lang w:val="es-AR"/>
-        </w:rPr>
-        <w:t>aca</w:t>
-      </w:r>
-      <w:proofErr w:type="spellEnd"/>
-      <w:r>
-        <w:rPr>
-          <w:sz w:val="30"/>
-          <w:szCs w:val="30"/>
-          <w:lang w:val="es-AR"/>
-        </w:rPr>
-        <w:t xml:space="preserve"> solamente utiliza los sonidos por defecto que viene con el celular, no pudimos pasar nuestras canciones, pero el usuario lo puede hacer por afuera de la APP</w:t>
-      </w:r>
-    </w:p>
-    <w:p>
-      <w:pPr>
-        <w:ind w:right="140"/>
-        <w:rPr>
-          <w:sz w:val="30"/>
-          <w:szCs w:val="30"/>
-          <w:lang w:val="es-AR"/>
-        </w:rPr>
-      </w:pPr>
-      <w:r>
-        <w:rPr>
-          <w:sz w:val="30"/>
-          <w:szCs w:val="30"/>
-          <w:lang w:val="es-AR"/>
-        </w:rPr>
-        <w:t>Segunda pestaña:</w:t>
-      </w:r>
-    </w:p>
-    <w:p>
-      <w:pPr>
-        <w:ind w:right="140"/>
-        <w:rPr>
-          <w:sz w:val="30"/>
-          <w:szCs w:val="30"/>
-          <w:lang w:val="es-AR"/>
-        </w:rPr>
-      </w:pPr>
-      <w:r>
-        <w:rPr>
-          <w:sz w:val="30"/>
-          <w:szCs w:val="30"/>
-          <w:lang w:val="es-AR"/>
-        </w:rPr>
-        <w:t xml:space="preserve">Le pasas un link con el ID del video </w:t>
-      </w:r>
-      <w:proofErr w:type="spellStart"/>
-      <w:r>
-        <w:rPr>
-          <w:sz w:val="30"/>
-          <w:szCs w:val="30"/>
-          <w:lang w:val="es-AR"/>
-        </w:rPr>
-        <w:t>apretas</w:t>
-      </w:r>
-      <w:proofErr w:type="spellEnd"/>
-      <w:r>
-        <w:rPr>
-          <w:sz w:val="30"/>
-          <w:szCs w:val="30"/>
-          <w:lang w:val="es-AR"/>
-        </w:rPr>
-        <w:t xml:space="preserve"> en el botón de bajar y te descarga el video</w:t>
-      </w:r>
-    </w:p>
-    <w:p>
-      <w:pPr>
-        <w:ind w:right="140"/>
-        <w:rPr>
-          <w:sz w:val="30"/>
-          <w:szCs w:val="30"/>
-          <w:lang w:val="es-AR"/>
-        </w:rPr>
+      </w:pPr>
+      <w:hyperlink r:id="rId13" w:history="1">
+        <w:r>
+          <w:rPr>
+            <w:rStyle w:val="Hipervnculo"/>
+          </w:rPr>
+          <w:t>https://github.com/tanersener/mobile-ffmpeg</w:t>
+        </w:r>
+      </w:hyperlink>
+    </w:p>
+    <w:p>
+      <w:pPr>
+        <w:ind w:right="140"/>
+      </w:pPr>
+      <w:r>
+        <w:t>En un principio era muy buena, pero nunca se podía ejecutar un comando, aunque le des todos los permisos</w:t>
+      </w:r>
+    </w:p>
+    <w:p>
+      <w:pPr>
+        <w:ind w:right="140"/>
+      </w:pPr>
+      <w:r>
+        <w:t xml:space="preserve">La </w:t>
+      </w:r>
+      <w:proofErr w:type="spellStart"/>
+      <w:r>
+        <w:t>mas</w:t>
+      </w:r>
+      <w:proofErr w:type="spellEnd"/>
+      <w:r>
+        <w:t xml:space="preserve"> útil en su momento fue esta las demás ni siquiera se podían ejecutar con el código que nos daban en el propio </w:t>
+      </w:r>
+      <w:proofErr w:type="spellStart"/>
+      <w:r>
+        <w:t>github</w:t>
+      </w:r>
+      <w:proofErr w:type="spellEnd"/>
+    </w:p>
+    <w:p>
+      <w:pPr>
+        <w:ind w:right="140"/>
+      </w:pPr>
+      <w:r>
+        <w:t xml:space="preserve">En cuanto a lo de bajar una canción de </w:t>
+      </w:r>
+      <w:proofErr w:type="spellStart"/>
+      <w:r>
+        <w:t>Youtube</w:t>
+      </w:r>
+      <w:proofErr w:type="spellEnd"/>
+      <w:r>
+        <w:t xml:space="preserve"> probamos mediante, APIS de terceros</w:t>
+      </w:r>
+    </w:p>
+    <w:p>
+      <w:pPr>
+        <w:ind w:right="140"/>
       </w:pPr>
       <w:r>
         <w:rPr>
@@ -2451,138 +2720,10 @@
           <w:lang w:val="en-US"/>
         </w:rPr>
         <w:drawing>
-          <wp:inline distT="0" distB="0" distL="0" distR="0" wp14:anchorId="0A3CF0B0" wp14:editId="0D90C01E">
-            <wp:extent cx="2247287" cy="4657725"/>
-            <wp:effectExtent l="0" t="0" r="635" b="0"/>
-            <wp:docPr id="6" name="Imagen 6"/>
-            <wp:cNvGraphicFramePr>
-              <a:graphicFrameLocks xmlns:a="http://schemas.openxmlformats.org/drawingml/2006/main" noChangeAspect="1"/>
-            </wp:cNvGraphicFramePr>
-            <a:graphic xmlns:a="http://schemas.openxmlformats.org/drawingml/2006/main">
-              <a:graphicData uri="http://schemas.openxmlformats.org/drawingml/2006/picture">
-                <pic:pic xmlns:pic="http://schemas.openxmlformats.org/drawingml/2006/picture">
-                  <pic:nvPicPr>
-                    <pic:cNvPr id="1" name=""/>
-                    <pic:cNvPicPr/>
-                  </pic:nvPicPr>
-                  <pic:blipFill>
-                    <a:blip r:embed="rId13"/>
-                    <a:stretch>
-                      <a:fillRect/>
-                    </a:stretch>
-                  </pic:blipFill>
-                  <pic:spPr>
-                    <a:xfrm>
-                      <a:off x="0" y="0"/>
-                      <a:ext cx="2281514" cy="4728665"/>
-                    </a:xfrm>
-                    <a:prstGeom prst="rect">
-                      <a:avLst/>
-                    </a:prstGeom>
-                  </pic:spPr>
-                </pic:pic>
-              </a:graphicData>
-            </a:graphic>
-          </wp:inline>
-        </w:drawing>
-      </w:r>
-    </w:p>
-    <w:p>
-      <w:pPr>
-        <w:ind w:right="140"/>
-        <w:rPr>
-          <w:sz w:val="30"/>
-          <w:szCs w:val="30"/>
-          <w:lang w:val="es-AR"/>
-        </w:rPr>
-      </w:pPr>
-    </w:p>
-    <w:p>
-      <w:pPr>
-        <w:pStyle w:val="Citadestacada"/>
-        <w:rPr>
-          <w:lang w:val="es-AR"/>
-        </w:rPr>
-      </w:pPr>
-      <w:r>
-        <w:rPr>
-          <w:lang w:val="es-AR"/>
-        </w:rPr>
-        <w:t>Problemas que tuvimos</w:t>
-      </w:r>
-    </w:p>
-    <w:p>
-      <w:pPr>
-        <w:ind w:right="140"/>
-        <w:rPr>
-          <w:sz w:val="30"/>
-          <w:szCs w:val="30"/>
-          <w:lang w:val="es-AR"/>
-        </w:rPr>
-      </w:pPr>
-      <w:r>
-        <w:rPr>
-          <w:sz w:val="30"/>
-          <w:szCs w:val="30"/>
-          <w:lang w:val="es-AR"/>
-        </w:rPr>
-        <w:lastRenderedPageBreak/>
-        <w:t xml:space="preserve">Encontramos muchas </w:t>
-      </w:r>
-      <w:proofErr w:type="spellStart"/>
-      <w:r>
-        <w:rPr>
-          <w:sz w:val="30"/>
-          <w:szCs w:val="30"/>
-          <w:lang w:val="es-AR"/>
-        </w:rPr>
-        <w:t>apis</w:t>
-      </w:r>
-      <w:proofErr w:type="spellEnd"/>
-      <w:r>
-        <w:rPr>
-          <w:sz w:val="30"/>
-          <w:szCs w:val="30"/>
-          <w:lang w:val="es-AR"/>
-        </w:rPr>
-        <w:t xml:space="preserve"> que estaban </w:t>
-      </w:r>
-      <w:r>
-        <w:rPr>
-          <w:sz w:val="30"/>
-          <w:szCs w:val="30"/>
-          <w:lang w:val="es-AR"/>
-        </w:rPr>
-        <w:t>desactualizadas</w:t>
-      </w:r>
-      <w:r>
-        <w:rPr>
-          <w:sz w:val="30"/>
-          <w:szCs w:val="30"/>
-          <w:lang w:val="es-AR"/>
-        </w:rPr>
-        <w:t xml:space="preserve"> o deprecadas:</w:t>
-      </w:r>
-    </w:p>
-    <w:p>
-      <w:pPr>
-        <w:ind w:right="140"/>
-        <w:rPr>
-          <w:sz w:val="30"/>
-          <w:szCs w:val="30"/>
-          <w:lang w:val="es-AR"/>
-        </w:rPr>
-      </w:pPr>
-      <w:r>
-        <w:rPr>
-          <w:noProof/>
-          <w:lang w:val="en-US"/>
-        </w:rPr>
-        <w:drawing>
-          <wp:inline distT="0" distB="0" distL="0" distR="0" wp14:anchorId="03DC8A31" wp14:editId="06F7512E">
-            <wp:extent cx="5400040" cy="2734945"/>
-            <wp:effectExtent l="0" t="0" r="0" b="8255"/>
-            <wp:docPr id="7" name="Imagen 7"/>
+          <wp:inline distT="0" distB="0" distL="0" distR="0" wp14:anchorId="3888EE00" wp14:editId="4E0FDF68">
+            <wp:extent cx="5400040" cy="1417955"/>
+            <wp:effectExtent l="0" t="0" r="0" b="0"/>
+            <wp:docPr id="8" name="Imagen 8"/>
             <wp:cNvGraphicFramePr>
               <a:graphicFrameLocks xmlns:a="http://schemas.openxmlformats.org/drawingml/2006/main" noChangeAspect="1"/>
             </wp:cNvGraphicFramePr>
@@ -2602,110 +2743,6 @@
                   <pic:spPr>
                     <a:xfrm>
                       <a:off x="0" y="0"/>
-                      <a:ext cx="5400040" cy="2734945"/>
-                    </a:xfrm>
-                    <a:prstGeom prst="rect">
-                      <a:avLst/>
-                    </a:prstGeom>
-                  </pic:spPr>
-                </pic:pic>
-              </a:graphicData>
-            </a:graphic>
-          </wp:inline>
-        </w:drawing>
-      </w:r>
-    </w:p>
-    <w:p>
-      <w:pPr>
-        <w:ind w:right="140"/>
-      </w:pPr>
-      <w:hyperlink r:id="rId15" w:history="1">
-        <w:r>
-          <w:rPr>
-            <w:rStyle w:val="Hipervnculo"/>
-          </w:rPr>
-          <w:t>https://github.com/tanersener/mobile-ffmpeg</w:t>
-        </w:r>
-      </w:hyperlink>
-    </w:p>
-    <w:p>
-      <w:pPr>
-        <w:ind w:right="140"/>
-      </w:pPr>
-      <w:r>
-        <w:t>En un principio era muy buena, pero nunca se podía ejecutar un comando, aunque le des todos los permisos</w:t>
-      </w:r>
-    </w:p>
-    <w:p>
-      <w:pPr>
-        <w:ind w:right="140"/>
-      </w:pPr>
-      <w:r>
-        <w:t xml:space="preserve">La </w:t>
-      </w:r>
-      <w:proofErr w:type="spellStart"/>
-      <w:r>
-        <w:t>mas</w:t>
-      </w:r>
-      <w:proofErr w:type="spellEnd"/>
-      <w:r>
-        <w:t xml:space="preserve"> útil en su momento fue esta las demás ni siquiera se podían ejecutar con el código que nos daban en el propio </w:t>
-      </w:r>
-      <w:proofErr w:type="spellStart"/>
-      <w:r>
-        <w:t>github</w:t>
-      </w:r>
-      <w:proofErr w:type="spellEnd"/>
-    </w:p>
-    <w:p>
-      <w:pPr>
-        <w:ind w:right="140"/>
-      </w:pPr>
-      <w:r>
-        <w:t xml:space="preserve">En cuanto a lo de bajar una canción de </w:t>
-      </w:r>
-      <w:proofErr w:type="spellStart"/>
-      <w:r>
-        <w:t>Youtube</w:t>
-      </w:r>
-      <w:proofErr w:type="spellEnd"/>
-      <w:r>
-        <w:t xml:space="preserve"> probamos mediante, APIS de terceros</w:t>
-      </w:r>
-    </w:p>
-    <w:p>
-      <w:pPr>
-        <w:ind w:right="140"/>
-      </w:pPr>
-      <w:r>
-        <w:rPr>
-          <w:noProof/>
-          <w:lang w:val="en-US"/>
-        </w:rPr>
-        <w:drawing>
-          <wp:inline distT="0" distB="0" distL="0" distR="0" wp14:anchorId="3888EE00" wp14:editId="4E0FDF68">
-            <wp:extent cx="5400040" cy="1417955"/>
-            <wp:effectExtent l="0" t="0" r="0" b="0"/>
-            <wp:docPr id="8" name="Imagen 8"/>
-            <wp:cNvGraphicFramePr>
-              <a:graphicFrameLocks xmlns:a="http://schemas.openxmlformats.org/drawingml/2006/main" noChangeAspect="1"/>
-            </wp:cNvGraphicFramePr>
-            <a:graphic xmlns:a="http://schemas.openxmlformats.org/drawingml/2006/main">
-              <a:graphicData uri="http://schemas.openxmlformats.org/drawingml/2006/picture">
-                <pic:pic xmlns:pic="http://schemas.openxmlformats.org/drawingml/2006/picture">
-                  <pic:nvPicPr>
-                    <pic:cNvPr id="1" name=""/>
-                    <pic:cNvPicPr/>
-                  </pic:nvPicPr>
-                  <pic:blipFill>
-                    <a:blip r:embed="rId16"/>
-                    <a:stretch>
-                      <a:fillRect/>
-                    </a:stretch>
-                  </pic:blipFill>
-                  <pic:spPr>
-                    <a:xfrm>
-                      <a:off x="0" y="0"/>
                       <a:ext cx="5400040" cy="1417955"/>
                     </a:xfrm>
                     <a:prstGeom prst="rect">
@@ -2728,7 +2765,7 @@
       <w:pPr>
         <w:ind w:right="140"/>
       </w:pPr>
-      <w:hyperlink r:id="rId17" w:history="1">
+      <w:hyperlink r:id="rId15" w:history="1">
         <w:r>
           <w:rPr>
             <w:rStyle w:val="Hipervnculo"/>

</xml_diff>